<commit_message>
removing incomes and expenses
</commit_message>
<xml_diff>
--- a/JSHelpBook.docx
+++ b/JSHelpBook.docx
@@ -6363,17 +6363,7 @@
           <w:sz w:val="24"/>
           <w:highlight w:val="yellow"/>
         </w:rPr>
-        <w:t>This is ca</w:t>
-      </w:r>
-      <w:bookmarkStart w:id="0" w:name="_GoBack"/>
-      <w:bookmarkEnd w:id="0"/>
-      <w:r>
-        <w:rPr>
-          <w:rFonts w:ascii="Sylfaen" w:hAnsi="Sylfaen"/>
-          <w:sz w:val="24"/>
-          <w:highlight w:val="yellow"/>
-        </w:rPr>
-        <w:t xml:space="preserve">lled data encapsulation, which allows us to hide the </w:t>
+        <w:t xml:space="preserve">This is called data encapsulation, which allows us to hide the </w:t>
       </w:r>
       <w:r>
         <w:rPr>
@@ -6457,9 +6447,140 @@
         <w:pStyle w:val="ListParagraph"/>
         <w:rPr>
           <w:rFonts w:ascii="Sylfaen" w:hAnsi="Sylfaen"/>
+          <w:b/>
           <w:sz w:val="24"/>
         </w:rPr>
       </w:pPr>
+      <w:r>
+        <w:rPr>
+          <w:rFonts w:ascii="Sylfaen" w:hAnsi="Sylfaen"/>
+          <w:b/>
+          <w:sz w:val="24"/>
+        </w:rPr>
+        <w:t>EVENT BUBLING, TARGET ELEMENT, EVENT DELEGATION</w:t>
+      </w:r>
+    </w:p>
+    <w:p>
+      <w:pPr>
+        <w:pStyle w:val="ListParagraph"/>
+        <w:rPr>
+          <w:rFonts w:ascii="Sylfaen" w:hAnsi="Sylfaen"/>
+          <w:b/>
+          <w:sz w:val="24"/>
+        </w:rPr>
+      </w:pPr>
+    </w:p>
+    <w:p>
+      <w:pPr>
+        <w:pStyle w:val="ListParagraph"/>
+        <w:rPr>
+          <w:rFonts w:ascii="Sylfaen" w:hAnsi="Sylfaen"/>
+          <w:sz w:val="24"/>
+        </w:rPr>
+      </w:pPr>
+      <w:r>
+        <w:rPr>
+          <w:rFonts w:ascii="Sylfaen" w:hAnsi="Sylfaen"/>
+          <w:sz w:val="24"/>
+          <w:highlight w:val="yellow"/>
+        </w:rPr>
+        <w:t>Event delegation</w:t>
+      </w:r>
+      <w:r>
+        <w:rPr>
+          <w:rFonts w:ascii="Sylfaen" w:hAnsi="Sylfaen"/>
+          <w:sz w:val="24"/>
+        </w:rPr>
+        <w:t xml:space="preserve"> is to not set up the event handler on the original element that we’re interested in, but to attach it to a parent element and, catch the event there because it bubbles up.</w:t>
+      </w:r>
+    </w:p>
+    <w:p>
+      <w:pPr>
+        <w:pStyle w:val="ListParagraph"/>
+        <w:rPr>
+          <w:rFonts w:ascii="Sylfaen" w:hAnsi="Sylfaen"/>
+          <w:sz w:val="24"/>
+        </w:rPr>
+      </w:pPr>
+      <w:r>
+        <w:rPr>
+          <w:rFonts w:ascii="Sylfaen" w:hAnsi="Sylfaen"/>
+          <w:sz w:val="24"/>
+        </w:rPr>
+        <w:t>Use cases for event delegation:</w:t>
+      </w:r>
+    </w:p>
+    <w:p>
+      <w:pPr>
+        <w:pStyle w:val="ListParagraph"/>
+        <w:numPr>
+          <w:ilvl w:val="0"/>
+          <w:numId w:val="5"/>
+        </w:numPr>
+        <w:rPr>
+          <w:rFonts w:ascii="Sylfaen" w:hAnsi="Sylfaen"/>
+          <w:sz w:val="24"/>
+        </w:rPr>
+      </w:pPr>
+      <w:r>
+        <w:rPr>
+          <w:rFonts w:ascii="Sylfaen" w:hAnsi="Sylfaen"/>
+          <w:sz w:val="24"/>
+        </w:rPr>
+        <w:t>When we have an element with lots of child elements that we are interested in;</w:t>
+      </w:r>
+    </w:p>
+    <w:p>
+      <w:pPr>
+        <w:pStyle w:val="ListParagraph"/>
+        <w:numPr>
+          <w:ilvl w:val="0"/>
+          <w:numId w:val="5"/>
+        </w:numPr>
+        <w:rPr>
+          <w:rFonts w:ascii="Sylfaen" w:hAnsi="Sylfaen"/>
+          <w:sz w:val="24"/>
+        </w:rPr>
+      </w:pPr>
+      <w:r>
+        <w:rPr>
+          <w:rFonts w:ascii="Sylfaen" w:hAnsi="Sylfaen"/>
+          <w:sz w:val="24"/>
+        </w:rPr>
+        <w:t>When we want an event handler attached to an element that is not yet in the DOM when our page is loaded.</w:t>
+      </w:r>
+    </w:p>
+    <w:p>
+      <w:pPr>
+        <w:rPr>
+          <w:rFonts w:ascii="Sylfaen" w:hAnsi="Sylfaen"/>
+          <w:sz w:val="24"/>
+        </w:rPr>
+      </w:pPr>
+    </w:p>
+    <w:p>
+      <w:pPr>
+        <w:rPr>
+          <w:rFonts w:ascii="Sylfaen" w:hAnsi="Sylfaen"/>
+          <w:sz w:val="24"/>
+        </w:rPr>
+      </w:pPr>
+      <w:r>
+        <w:rPr>
+          <w:rFonts w:ascii="Sylfaen" w:hAnsi="Sylfaen"/>
+          <w:sz w:val="24"/>
+        </w:rPr>
+        <w:tab/>
+      </w:r>
+      <w:bookmarkStart w:id="0" w:name="_GoBack"/>
+      <w:bookmarkEnd w:id="0"/>
+      <w:r>
+        <w:rPr>
+          <w:rFonts w:ascii="Sylfaen" w:hAnsi="Sylfaen"/>
+          <w:sz w:val="24"/>
+        </w:rPr>
+        <w:t xml:space="preserve">When we want to move up from target element to parent, we write </w:t>
+      </w:r>
     </w:p>
     <w:sectPr>
       <w:pgSz w:w="12240" w:h="15840"/>
@@ -6587,6 +6708,92 @@
     </w:lvl>
   </w:abstractNum>
   <w:abstractNum w:abstractNumId="1" w15:restartNumberingAfterBreak="0">
+    <w:nsid w:val="1227236E"/>
+    <w:multiLevelType w:val="hybridMultilevel"/>
+    <w:tmpl w:val="D4CAC480"/>
+    <w:lvl w:ilvl="0" w:tplc="0409000F">
+      <w:start w:val="1"/>
+      <w:numFmt w:val="decimal"/>
+      <w:lvlText w:val="%1."/>
+      <w:lvlJc w:val="left"/>
+      <w:pPr>
+        <w:ind w:left="1440" w:hanging="360"/>
+      </w:pPr>
+    </w:lvl>
+    <w:lvl w:ilvl="1" w:tplc="04090019" w:tentative="1">
+      <w:start w:val="1"/>
+      <w:numFmt w:val="lowerLetter"/>
+      <w:lvlText w:val="%2."/>
+      <w:lvlJc w:val="left"/>
+      <w:pPr>
+        <w:ind w:left="2160" w:hanging="360"/>
+      </w:pPr>
+    </w:lvl>
+    <w:lvl w:ilvl="2" w:tplc="0409001B" w:tentative="1">
+      <w:start w:val="1"/>
+      <w:numFmt w:val="lowerRoman"/>
+      <w:lvlText w:val="%3."/>
+      <w:lvlJc w:val="right"/>
+      <w:pPr>
+        <w:ind w:left="2880" w:hanging="180"/>
+      </w:pPr>
+    </w:lvl>
+    <w:lvl w:ilvl="3" w:tplc="0409000F" w:tentative="1">
+      <w:start w:val="1"/>
+      <w:numFmt w:val="decimal"/>
+      <w:lvlText w:val="%4."/>
+      <w:lvlJc w:val="left"/>
+      <w:pPr>
+        <w:ind w:left="3600" w:hanging="360"/>
+      </w:pPr>
+    </w:lvl>
+    <w:lvl w:ilvl="4" w:tplc="04090019" w:tentative="1">
+      <w:start w:val="1"/>
+      <w:numFmt w:val="lowerLetter"/>
+      <w:lvlText w:val="%5."/>
+      <w:lvlJc w:val="left"/>
+      <w:pPr>
+        <w:ind w:left="4320" w:hanging="360"/>
+      </w:pPr>
+    </w:lvl>
+    <w:lvl w:ilvl="5" w:tplc="0409001B" w:tentative="1">
+      <w:start w:val="1"/>
+      <w:numFmt w:val="lowerRoman"/>
+      <w:lvlText w:val="%6."/>
+      <w:lvlJc w:val="right"/>
+      <w:pPr>
+        <w:ind w:left="5040" w:hanging="180"/>
+      </w:pPr>
+    </w:lvl>
+    <w:lvl w:ilvl="6" w:tplc="0409000F" w:tentative="1">
+      <w:start w:val="1"/>
+      <w:numFmt w:val="decimal"/>
+      <w:lvlText w:val="%7."/>
+      <w:lvlJc w:val="left"/>
+      <w:pPr>
+        <w:ind w:left="5760" w:hanging="360"/>
+      </w:pPr>
+    </w:lvl>
+    <w:lvl w:ilvl="7" w:tplc="04090019" w:tentative="1">
+      <w:start w:val="1"/>
+      <w:numFmt w:val="lowerLetter"/>
+      <w:lvlText w:val="%8."/>
+      <w:lvlJc w:val="left"/>
+      <w:pPr>
+        <w:ind w:left="6480" w:hanging="360"/>
+      </w:pPr>
+    </w:lvl>
+    <w:lvl w:ilvl="8" w:tplc="0409001B" w:tentative="1">
+      <w:start w:val="1"/>
+      <w:numFmt w:val="lowerRoman"/>
+      <w:lvlText w:val="%9."/>
+      <w:lvlJc w:val="right"/>
+      <w:pPr>
+        <w:ind w:left="7200" w:hanging="180"/>
+      </w:pPr>
+    </w:lvl>
+  </w:abstractNum>
+  <w:abstractNum w:abstractNumId="2" w15:restartNumberingAfterBreak="0">
     <w:nsid w:val="206C0FF4"/>
     <w:multiLevelType w:val="hybridMultilevel"/>
     <w:tmpl w:val="796A5986"/>
@@ -6699,7 +6906,7 @@
       </w:rPr>
     </w:lvl>
   </w:abstractNum>
-  <w:abstractNum w:abstractNumId="2" w15:restartNumberingAfterBreak="0">
+  <w:abstractNum w:abstractNumId="3" w15:restartNumberingAfterBreak="0">
     <w:nsid w:val="3C030CF1"/>
     <w:multiLevelType w:val="hybridMultilevel"/>
     <w:tmpl w:val="4762E974"/>
@@ -6812,7 +7019,7 @@
       </w:rPr>
     </w:lvl>
   </w:abstractNum>
-  <w:abstractNum w:abstractNumId="3" w15:restartNumberingAfterBreak="0">
+  <w:abstractNum w:abstractNumId="4" w15:restartNumberingAfterBreak="0">
     <w:nsid w:val="46D226A2"/>
     <w:multiLevelType w:val="hybridMultilevel"/>
     <w:tmpl w:val="B962593E"/>
@@ -6929,12 +7136,15 @@
     <w:abstractNumId w:val="0"/>
   </w:num>
   <w:num w:numId="2">
+    <w:abstractNumId w:val="4"/>
+  </w:num>
+  <w:num w:numId="3">
     <w:abstractNumId w:val="3"/>
   </w:num>
-  <w:num w:numId="3">
+  <w:num w:numId="4">
     <w:abstractNumId w:val="2"/>
   </w:num>
-  <w:num w:numId="4">
+  <w:num w:numId="5">
     <w:abstractNumId w:val="1"/>
   </w:num>
 </w:numbering>

</xml_diff>